<commit_message>
full list major update and minor changes to outline
</commit_message>
<xml_diff>
--- a/activities/Lab Activities Outline.docx
+++ b/activities/Lab Activities Outline.docx
@@ -459,16 +459,7 @@
         </w:numPr>
       </w:pPr>
       <w:r>
-        <w:t xml:space="preserve">Linearity violations can give the same </w:t>
-      </w:r>
-      <w:r>
-        <w:t>correlation coefficient</w:t>
-      </w:r>
-      <w:r>
-        <w:t xml:space="preserve"> from</w:t>
-      </w:r>
-      <w:r>
-        <w:t xml:space="preserve"> different associations</w:t>
+        <w:t>Linearity violations can give the same correlation coefficient from different associations</w:t>
       </w:r>
     </w:p>
     <w:p/>
@@ -682,22 +673,13 @@
         <w:t xml:space="preserve">Week 7, 10/13: </w:t>
       </w:r>
       <w:r>
-        <w:t>Associations between variables</w:t>
-      </w:r>
-      <w:r>
-        <w:t>, moderation</w:t>
+        <w:t>Associations between variables, moderation</w:t>
       </w:r>
       <w:r>
         <w:t xml:space="preserve"> </w:t>
       </w:r>
       <w:r>
-        <w:t>and</w:t>
-      </w:r>
-      <w:r>
-        <w:t xml:space="preserve"> </w:t>
-      </w:r>
-      <w:r>
-        <w:t xml:space="preserve">mediation </w:t>
+        <w:t xml:space="preserve">and mediation </w:t>
       </w:r>
     </w:p>
     <w:p>
@@ -975,96 +957,10 @@
         </w:numPr>
       </w:pPr>
       <w:r>
-        <w:t>Dependent/matched groups: Wilcoxon signed rank test</w:t>
-      </w:r>
-    </w:p>
-    <w:p>
-      <w:pPr>
-        <w:pStyle w:val="ListParagraph"/>
-        <w:numPr>
-          <w:ilvl w:val="1"/>
-          <w:numId w:val="1"/>
-        </w:numPr>
-      </w:pPr>
-      <w:r>
-        <w:t>Effect size use z-to-r</w:t>
-      </w:r>
-      <w:r>
-        <w:t xml:space="preserve"> </w:t>
-      </w:r>
-      <w:r>
-        <w:t>(Field textbook)</w:t>
-      </w:r>
-    </w:p>
-    <w:p>
-      <w:pPr>
-        <w:pStyle w:val="ListParagraph"/>
-        <w:numPr>
-          <w:ilvl w:val="0"/>
-          <w:numId w:val="1"/>
-        </w:numPr>
-      </w:pPr>
-      <w:r>
-        <w:t>Save Kruskal-Wallis for three or more groups day</w:t>
-      </w:r>
-    </w:p>
-    <w:p>
-      <w:pPr>
-        <w:pStyle w:val="ListParagraph"/>
-        <w:numPr>
-          <w:ilvl w:val="0"/>
-          <w:numId w:val="1"/>
-        </w:numPr>
-      </w:pPr>
-      <w:r>
-        <w:t>Extra: t-test formulated as a regression model</w:t>
-      </w:r>
-    </w:p>
-    <w:p/>
-    <w:p>
-      <w:pPr>
-        <w:rPr>
-          <w:b/>
-        </w:rPr>
-      </w:pPr>
-      <w:r>
-        <w:rPr>
-          <w:b/>
-        </w:rPr>
-        <w:t>Week 9 is a Data Day</w:t>
-      </w:r>
-    </w:p>
-    <w:p>
-      <w:pPr>
-        <w:rPr>
-          <w:b/>
-        </w:rPr>
-      </w:pPr>
-    </w:p>
-    <w:p>
-      <w:r>
-        <w:rPr>
-          <w:b/>
-        </w:rPr>
-        <w:t xml:space="preserve">Week 10, 11/3: </w:t>
-      </w:r>
-      <w:r>
-        <w:t>Comparing 3 or more groups</w:t>
-      </w:r>
-    </w:p>
-    <w:p>
-      <w:pPr>
-        <w:pStyle w:val="ListParagraph"/>
-        <w:numPr>
-          <w:ilvl w:val="0"/>
-          <w:numId w:val="1"/>
-        </w:numPr>
-      </w:pPr>
-      <w:r>
-        <w:t>ANOVA</w:t>
-      </w:r>
-      <w:r>
-        <w:t xml:space="preserve"> (1 factor)</w:t>
+        <w:t>Dependent/paired samples</w:t>
+      </w:r>
+      <w:r>
+        <w:t xml:space="preserve"> t-test</w:t>
       </w:r>
     </w:p>
     <w:p>
@@ -1096,343 +992,473 @@
         </w:numPr>
       </w:pPr>
       <w:r>
-        <w:t>Interpret SS between, SS within, F-stat</w:t>
-      </w:r>
-    </w:p>
-    <w:p>
-      <w:pPr>
-        <w:pStyle w:val="ListParagraph"/>
-        <w:numPr>
-          <w:ilvl w:val="1"/>
-          <w:numId w:val="1"/>
-        </w:numPr>
-      </w:pPr>
-      <w:r>
-        <w:t>Effect size</w:t>
-      </w:r>
-      <w:r>
-        <w:t xml:space="preserve"> notes</w:t>
-      </w:r>
-      <w:r>
-        <w:t xml:space="preserve">: </w:t>
-      </w:r>
-      <w:r>
-        <w:t xml:space="preserve">R-squared/eta-squared, </w:t>
-      </w:r>
-      <w:r>
-        <w:t>ω</w:t>
-      </w:r>
-    </w:p>
-    <w:p>
-      <w:pPr>
-        <w:pStyle w:val="ListParagraph"/>
-        <w:numPr>
-          <w:ilvl w:val="0"/>
-          <w:numId w:val="1"/>
-        </w:numPr>
-      </w:pPr>
-      <w:r>
-        <w:t>Non-parametric Kruskal Wallis H</w:t>
-      </w:r>
-    </w:p>
-    <w:p>
-      <w:pPr>
-        <w:pStyle w:val="ListParagraph"/>
-        <w:numPr>
-          <w:ilvl w:val="0"/>
-          <w:numId w:val="1"/>
-        </w:numPr>
-      </w:pPr>
-      <w:r>
-        <w:t>ANCOVA</w:t>
-      </w:r>
-    </w:p>
-    <w:p>
-      <w:pPr>
-        <w:pStyle w:val="ListParagraph"/>
-        <w:numPr>
-          <w:ilvl w:val="1"/>
-          <w:numId w:val="1"/>
-        </w:numPr>
-      </w:pPr>
-      <w:r>
-        <w:lastRenderedPageBreak/>
-        <w:t>Example with 1 continuous covariate</w:t>
-      </w:r>
-    </w:p>
-    <w:p>
-      <w:pPr>
-        <w:pStyle w:val="ListParagraph"/>
-        <w:numPr>
-          <w:ilvl w:val="0"/>
-          <w:numId w:val="1"/>
-        </w:numPr>
-      </w:pPr>
-      <w:r>
-        <w:t xml:space="preserve">Extra: ANOVA </w:t>
-      </w:r>
-      <w:r>
-        <w:t xml:space="preserve">and ANCOVA </w:t>
-      </w:r>
-      <w:r>
-        <w:t>formulated as a regression model</w:t>
-      </w:r>
-    </w:p>
-    <w:p/>
-    <w:p>
-      <w:r>
-        <w:rPr>
-          <w:b/>
-        </w:rPr>
-        <w:t>Week 11, 11/10:</w:t>
-      </w:r>
-      <w:r>
-        <w:t xml:space="preserve"> Repeated Measures and longitudinal designs</w:t>
-      </w:r>
-    </w:p>
-    <w:p>
-      <w:pPr>
-        <w:pStyle w:val="ListParagraph"/>
-        <w:numPr>
-          <w:ilvl w:val="0"/>
-          <w:numId w:val="1"/>
-        </w:numPr>
-      </w:pPr>
-      <w:r>
-        <w:t xml:space="preserve">1 factor, 3 level repeated measures ANOVA </w:t>
-      </w:r>
-      <w:r>
-        <w:t xml:space="preserve">same </w:t>
-      </w:r>
-      <w:proofErr w:type="spellStart"/>
-      <w:r>
-        <w:t>glm</w:t>
-      </w:r>
-      <w:proofErr w:type="spellEnd"/>
-      <w:r>
-        <w:t xml:space="preserve"> assumptions</w:t>
-      </w:r>
-    </w:p>
-    <w:p>
-      <w:pPr>
-        <w:pStyle w:val="ListParagraph"/>
-        <w:numPr>
-          <w:ilvl w:val="0"/>
-          <w:numId w:val="1"/>
-        </w:numPr>
-      </w:pPr>
-      <w:r>
-        <w:t>Within subject 2x2 design, repeated measures ANOVA</w:t>
-      </w:r>
-    </w:p>
-    <w:p>
-      <w:pPr>
-        <w:pStyle w:val="ListParagraph"/>
-        <w:numPr>
-          <w:ilvl w:val="1"/>
-          <w:numId w:val="1"/>
-        </w:numPr>
-      </w:pPr>
-      <w:r>
-        <w:t xml:space="preserve">Effect size notes: R-squared/eta-squared, </w:t>
-      </w:r>
-      <w:r>
-        <w:t>ω</w:t>
-      </w:r>
-    </w:p>
-    <w:p>
-      <w:pPr>
-        <w:pStyle w:val="ListParagraph"/>
-        <w:numPr>
-          <w:ilvl w:val="0"/>
-          <w:numId w:val="1"/>
-        </w:numPr>
-      </w:pPr>
-      <w:r>
-        <w:t>Formulate as regression model</w:t>
-      </w:r>
-      <w:r>
-        <w:t>. Robust regression options for outlier issues.</w:t>
-      </w:r>
-    </w:p>
-    <w:p>
-      <w:pPr>
-        <w:rPr>
-          <w:b/>
-        </w:rPr>
-      </w:pPr>
-    </w:p>
-    <w:p>
-      <w:r>
-        <w:rPr>
-          <w:b/>
-        </w:rPr>
-        <w:t>Week</w:t>
-      </w:r>
-      <w:r>
-        <w:rPr>
-          <w:b/>
-        </w:rPr>
-        <w:t xml:space="preserve"> 12, 11/17: </w:t>
-      </w:r>
-      <w:r>
-        <w:t>Chi-</w:t>
-      </w:r>
-      <w:r>
-        <w:t>squared test, loglinear analysis</w:t>
-      </w:r>
-    </w:p>
-    <w:p>
-      <w:pPr>
-        <w:pStyle w:val="ListParagraph"/>
-        <w:numPr>
-          <w:ilvl w:val="0"/>
-          <w:numId w:val="1"/>
-        </w:numPr>
-      </w:pPr>
-      <w:r>
-        <w:t xml:space="preserve">Chi squared for </w:t>
-      </w:r>
-      <w:r>
-        <w:t xml:space="preserve">1 </w:t>
-      </w:r>
-      <w:r>
-        <w:t xml:space="preserve">frequency </w:t>
-      </w:r>
-      <w:r>
-        <w:t>variable, two or more groups</w:t>
-      </w:r>
-    </w:p>
-    <w:p>
-      <w:pPr>
-        <w:pStyle w:val="ListParagraph"/>
-        <w:numPr>
-          <w:ilvl w:val="1"/>
-          <w:numId w:val="1"/>
-        </w:numPr>
-      </w:pPr>
-      <w:r>
-        <w:t>Focus on formulating test as difference btw observed and expected</w:t>
-      </w:r>
-    </w:p>
-    <w:p>
-      <w:pPr>
-        <w:pStyle w:val="ListParagraph"/>
-        <w:numPr>
-          <w:ilvl w:val="0"/>
-          <w:numId w:val="1"/>
-        </w:numPr>
-      </w:pPr>
-      <w:r>
-        <w:t xml:space="preserve">Chi-squared </w:t>
-      </w:r>
-      <w:r>
-        <w:t>independence test for two categorical</w:t>
-      </w:r>
-      <w:r>
-        <w:t xml:space="preserve"> variables, two or more groups</w:t>
-      </w:r>
-    </w:p>
-    <w:p>
-      <w:pPr>
-        <w:pStyle w:val="ListParagraph"/>
-        <w:numPr>
-          <w:ilvl w:val="0"/>
-          <w:numId w:val="1"/>
-        </w:numPr>
-      </w:pPr>
-      <w:r>
-        <w:t>Loglinear analysis for more than two groups</w:t>
-      </w:r>
-    </w:p>
-    <w:p>
-      <w:pPr>
-        <w:pStyle w:val="ListParagraph"/>
-        <w:numPr>
-          <w:ilvl w:val="0"/>
-          <w:numId w:val="1"/>
-        </w:numPr>
-      </w:pPr>
-      <w:r>
-        <w:t>Assumptions: independent groups, minimum expected count &gt;=5</w:t>
-      </w:r>
-    </w:p>
-    <w:p/>
-    <w:p>
-      <w:r>
-        <w:rPr>
-          <w:b/>
-        </w:rPr>
-        <w:t>Week 13, 14</w:t>
-      </w:r>
-      <w:r>
-        <w:rPr>
-          <w:b/>
-        </w:rPr>
-        <w:t>: Thanksgiving and Data day</w:t>
-      </w:r>
-    </w:p>
-    <w:p/>
-    <w:p>
-      <w:r>
-        <w:rPr>
-          <w:b/>
-        </w:rPr>
-        <w:t xml:space="preserve">Week 15, 12/8: </w:t>
-      </w:r>
-      <w:r>
-        <w:t xml:space="preserve">Mixed Effects and </w:t>
-      </w:r>
-      <w:r>
-        <w:t>trial-level data</w:t>
-      </w:r>
-    </w:p>
-    <w:p>
-      <w:pPr>
-        <w:pStyle w:val="ListParagraph"/>
-        <w:numPr>
-          <w:ilvl w:val="0"/>
-          <w:numId w:val="1"/>
-        </w:numPr>
-      </w:pPr>
-      <w:r>
-        <w:t>Multi-level model example with treatment effect with students, class level</w:t>
-      </w:r>
-    </w:p>
-    <w:p>
-      <w:pPr>
-        <w:pStyle w:val="ListParagraph"/>
-        <w:numPr>
-          <w:ilvl w:val="0"/>
-          <w:numId w:val="1"/>
-        </w:numPr>
-      </w:pPr>
-      <w:r>
-        <w:t>multi-level example within-subject treatment, analysis of trial-level responses</w:t>
-      </w:r>
-    </w:p>
-    <w:p>
-      <w:pPr>
-        <w:pStyle w:val="ListParagraph"/>
-        <w:numPr>
-          <w:ilvl w:val="0"/>
-          <w:numId w:val="1"/>
-        </w:numPr>
-      </w:pPr>
-      <w:r>
-        <w:t>dichotomous outcome</w:t>
-      </w:r>
-      <w:r>
-        <w:t xml:space="preserve"> - </w:t>
-      </w:r>
-      <w:r>
-        <w:t xml:space="preserve"> </w:t>
-      </w:r>
-      <w:r>
-        <w:t>mixed effects logistic regression example: yes/no choice with within-subject treatment, analyze trial-level responses</w:t>
+        <w:t>Effect size Cohen d (use difference between pairs</w:t>
       </w:r>
       <w:bookmarkStart w:id="0" w:name="_GoBack"/>
       <w:bookmarkEnd w:id="0"/>
+      <w:r>
+        <w:t>)</w:t>
+      </w:r>
+    </w:p>
+    <w:p>
+      <w:pPr>
+        <w:pStyle w:val="ListParagraph"/>
+        <w:numPr>
+          <w:ilvl w:val="0"/>
+          <w:numId w:val="1"/>
+        </w:numPr>
+      </w:pPr>
+      <w:r>
+        <w:t>Dependent/matched groups: Wilcoxon signed rank test</w:t>
+      </w:r>
+    </w:p>
+    <w:p>
+      <w:pPr>
+        <w:pStyle w:val="ListParagraph"/>
+        <w:numPr>
+          <w:ilvl w:val="1"/>
+          <w:numId w:val="1"/>
+        </w:numPr>
+      </w:pPr>
+      <w:r>
+        <w:t>Effect size use z-to-r (Field textbook)</w:t>
+      </w:r>
+    </w:p>
+    <w:p>
+      <w:pPr>
+        <w:pStyle w:val="ListParagraph"/>
+        <w:numPr>
+          <w:ilvl w:val="0"/>
+          <w:numId w:val="1"/>
+        </w:numPr>
+      </w:pPr>
+      <w:r>
+        <w:t>Save Kruskal-Wallis for three or more groups day</w:t>
+      </w:r>
+    </w:p>
+    <w:p>
+      <w:pPr>
+        <w:pStyle w:val="ListParagraph"/>
+        <w:numPr>
+          <w:ilvl w:val="0"/>
+          <w:numId w:val="1"/>
+        </w:numPr>
+      </w:pPr>
+      <w:r>
+        <w:t>Extra: t-test formulated as a regression model</w:t>
+      </w:r>
+    </w:p>
+    <w:p/>
+    <w:p>
+      <w:pPr>
+        <w:rPr>
+          <w:b/>
+        </w:rPr>
+      </w:pPr>
+      <w:r>
+        <w:rPr>
+          <w:b/>
+        </w:rPr>
+        <w:t>Week 9 is a Data Day</w:t>
+      </w:r>
+    </w:p>
+    <w:p>
+      <w:pPr>
+        <w:rPr>
+          <w:b/>
+        </w:rPr>
+      </w:pPr>
+    </w:p>
+    <w:p>
+      <w:r>
+        <w:rPr>
+          <w:b/>
+        </w:rPr>
+        <w:t xml:space="preserve">Week 10, 11/3: </w:t>
+      </w:r>
+      <w:r>
+        <w:t>Comparing 3 or more groups</w:t>
+      </w:r>
+    </w:p>
+    <w:p>
+      <w:pPr>
+        <w:pStyle w:val="ListParagraph"/>
+        <w:numPr>
+          <w:ilvl w:val="0"/>
+          <w:numId w:val="1"/>
+        </w:numPr>
+      </w:pPr>
+      <w:r>
+        <w:t>ANOVA</w:t>
+      </w:r>
+      <w:r>
+        <w:t xml:space="preserve"> (1 factor)</w:t>
+      </w:r>
+    </w:p>
+    <w:p>
+      <w:pPr>
+        <w:pStyle w:val="ListParagraph"/>
+        <w:numPr>
+          <w:ilvl w:val="1"/>
+          <w:numId w:val="1"/>
+        </w:numPr>
+      </w:pPr>
+      <w:r>
+        <w:t xml:space="preserve">Same </w:t>
+      </w:r>
+      <w:proofErr w:type="spellStart"/>
+      <w:r>
+        <w:t>glm</w:t>
+      </w:r>
+      <w:proofErr w:type="spellEnd"/>
+      <w:r>
+        <w:t xml:space="preserve"> assumptions</w:t>
+      </w:r>
+    </w:p>
+    <w:p>
+      <w:pPr>
+        <w:pStyle w:val="ListParagraph"/>
+        <w:numPr>
+          <w:ilvl w:val="1"/>
+          <w:numId w:val="1"/>
+        </w:numPr>
+      </w:pPr>
+      <w:r>
+        <w:t>Interpret SS between, SS within, F-stat</w:t>
+      </w:r>
+    </w:p>
+    <w:p>
+      <w:pPr>
+        <w:pStyle w:val="ListParagraph"/>
+        <w:numPr>
+          <w:ilvl w:val="1"/>
+          <w:numId w:val="1"/>
+        </w:numPr>
+      </w:pPr>
+      <w:r>
+        <w:lastRenderedPageBreak/>
+        <w:t>Effect size</w:t>
+      </w:r>
+      <w:r>
+        <w:t xml:space="preserve"> notes</w:t>
+      </w:r>
+      <w:r>
+        <w:t xml:space="preserve">: </w:t>
+      </w:r>
+      <w:r>
+        <w:t xml:space="preserve">R-squared/eta-squared, </w:t>
+      </w:r>
+      <w:r>
+        <w:t>ω</w:t>
+      </w:r>
+    </w:p>
+    <w:p>
+      <w:pPr>
+        <w:pStyle w:val="ListParagraph"/>
+        <w:numPr>
+          <w:ilvl w:val="0"/>
+          <w:numId w:val="1"/>
+        </w:numPr>
+      </w:pPr>
+      <w:r>
+        <w:t>Non-parametric Kruskal Wallis H</w:t>
+      </w:r>
+    </w:p>
+    <w:p>
+      <w:pPr>
+        <w:pStyle w:val="ListParagraph"/>
+        <w:numPr>
+          <w:ilvl w:val="0"/>
+          <w:numId w:val="1"/>
+        </w:numPr>
+      </w:pPr>
+      <w:r>
+        <w:t>ANCOVA</w:t>
+      </w:r>
+    </w:p>
+    <w:p>
+      <w:pPr>
+        <w:pStyle w:val="ListParagraph"/>
+        <w:numPr>
+          <w:ilvl w:val="1"/>
+          <w:numId w:val="1"/>
+        </w:numPr>
+      </w:pPr>
+      <w:r>
+        <w:t>Example with 1 continuous covariate</w:t>
+      </w:r>
+    </w:p>
+    <w:p>
+      <w:pPr>
+        <w:pStyle w:val="ListParagraph"/>
+        <w:numPr>
+          <w:ilvl w:val="0"/>
+          <w:numId w:val="1"/>
+        </w:numPr>
+      </w:pPr>
+      <w:r>
+        <w:t xml:space="preserve">Extra: ANOVA </w:t>
+      </w:r>
+      <w:r>
+        <w:t xml:space="preserve">and ANCOVA </w:t>
+      </w:r>
+      <w:r>
+        <w:t>formulated as a regression model</w:t>
+      </w:r>
+    </w:p>
+    <w:p/>
+    <w:p>
+      <w:r>
+        <w:rPr>
+          <w:b/>
+        </w:rPr>
+        <w:t>Week 11, 11/10:</w:t>
+      </w:r>
+      <w:r>
+        <w:t xml:space="preserve"> Repeated Measures and longitudinal designs</w:t>
+      </w:r>
+    </w:p>
+    <w:p>
+      <w:pPr>
+        <w:pStyle w:val="ListParagraph"/>
+        <w:numPr>
+          <w:ilvl w:val="0"/>
+          <w:numId w:val="1"/>
+        </w:numPr>
+      </w:pPr>
+      <w:r>
+        <w:t xml:space="preserve">1 factor, 3 level repeated measures ANOVA </w:t>
+      </w:r>
+      <w:r>
+        <w:t xml:space="preserve">same </w:t>
+      </w:r>
+      <w:proofErr w:type="spellStart"/>
+      <w:r>
+        <w:t>glm</w:t>
+      </w:r>
+      <w:proofErr w:type="spellEnd"/>
+      <w:r>
+        <w:t xml:space="preserve"> assumptions</w:t>
+      </w:r>
+    </w:p>
+    <w:p>
+      <w:pPr>
+        <w:pStyle w:val="ListParagraph"/>
+        <w:numPr>
+          <w:ilvl w:val="0"/>
+          <w:numId w:val="1"/>
+        </w:numPr>
+      </w:pPr>
+      <w:r>
+        <w:t>Within subject 2x2 design, repeated measures ANOVA</w:t>
+      </w:r>
+    </w:p>
+    <w:p>
+      <w:pPr>
+        <w:pStyle w:val="ListParagraph"/>
+        <w:numPr>
+          <w:ilvl w:val="1"/>
+          <w:numId w:val="1"/>
+        </w:numPr>
+      </w:pPr>
+      <w:r>
+        <w:t xml:space="preserve">Effect size notes: R-squared/eta-squared, </w:t>
+      </w:r>
+      <w:r>
+        <w:t>ω</w:t>
+      </w:r>
+    </w:p>
+    <w:p>
+      <w:pPr>
+        <w:pStyle w:val="ListParagraph"/>
+        <w:numPr>
+          <w:ilvl w:val="0"/>
+          <w:numId w:val="1"/>
+        </w:numPr>
+      </w:pPr>
+      <w:r>
+        <w:t>Formulate as regression model</w:t>
+      </w:r>
+      <w:r>
+        <w:t>. Robust regression options for outlier issues.</w:t>
+      </w:r>
+    </w:p>
+    <w:p>
+      <w:pPr>
+        <w:rPr>
+          <w:b/>
+        </w:rPr>
+      </w:pPr>
+    </w:p>
+    <w:p>
+      <w:r>
+        <w:rPr>
+          <w:b/>
+        </w:rPr>
+        <w:t>Week</w:t>
+      </w:r>
+      <w:r>
+        <w:rPr>
+          <w:b/>
+        </w:rPr>
+        <w:t xml:space="preserve"> 12, 11/17: </w:t>
+      </w:r>
+      <w:r>
+        <w:t>Chi-</w:t>
+      </w:r>
+      <w:r>
+        <w:t>squared test, loglinear analysis</w:t>
+      </w:r>
+    </w:p>
+    <w:p>
+      <w:pPr>
+        <w:pStyle w:val="ListParagraph"/>
+        <w:numPr>
+          <w:ilvl w:val="0"/>
+          <w:numId w:val="1"/>
+        </w:numPr>
+      </w:pPr>
+      <w:r>
+        <w:t xml:space="preserve">Chi squared for </w:t>
+      </w:r>
+      <w:r>
+        <w:t xml:space="preserve">1 </w:t>
+      </w:r>
+      <w:r>
+        <w:t xml:space="preserve">frequency </w:t>
+      </w:r>
+      <w:r>
+        <w:t>variable, two or more groups</w:t>
+      </w:r>
+    </w:p>
+    <w:p>
+      <w:pPr>
+        <w:pStyle w:val="ListParagraph"/>
+        <w:numPr>
+          <w:ilvl w:val="1"/>
+          <w:numId w:val="1"/>
+        </w:numPr>
+      </w:pPr>
+      <w:r>
+        <w:t>Focus on formulating test as difference btw observed and expected</w:t>
+      </w:r>
+    </w:p>
+    <w:p>
+      <w:pPr>
+        <w:pStyle w:val="ListParagraph"/>
+        <w:numPr>
+          <w:ilvl w:val="0"/>
+          <w:numId w:val="1"/>
+        </w:numPr>
+      </w:pPr>
+      <w:r>
+        <w:t xml:space="preserve">Chi-squared </w:t>
+      </w:r>
+      <w:r>
+        <w:t>independence test for two categorical</w:t>
+      </w:r>
+      <w:r>
+        <w:t xml:space="preserve"> variables, two or more groups</w:t>
+      </w:r>
+    </w:p>
+    <w:p>
+      <w:pPr>
+        <w:pStyle w:val="ListParagraph"/>
+        <w:numPr>
+          <w:ilvl w:val="0"/>
+          <w:numId w:val="1"/>
+        </w:numPr>
+      </w:pPr>
+      <w:r>
+        <w:t>Loglinear analysis for more than two groups</w:t>
+      </w:r>
+    </w:p>
+    <w:p>
+      <w:pPr>
+        <w:pStyle w:val="ListParagraph"/>
+        <w:numPr>
+          <w:ilvl w:val="0"/>
+          <w:numId w:val="1"/>
+        </w:numPr>
+      </w:pPr>
+      <w:r>
+        <w:t>Assumptions: independent groups, minimum expected count &gt;=5</w:t>
+      </w:r>
+    </w:p>
+    <w:p/>
+    <w:p>
+      <w:r>
+        <w:rPr>
+          <w:b/>
+        </w:rPr>
+        <w:t>Week 13, 14</w:t>
+      </w:r>
+      <w:r>
+        <w:rPr>
+          <w:b/>
+        </w:rPr>
+        <w:t>: Thanksgiving and Data day</w:t>
+      </w:r>
+    </w:p>
+    <w:p/>
+    <w:p>
+      <w:r>
+        <w:rPr>
+          <w:b/>
+        </w:rPr>
+        <w:t xml:space="preserve">Week 15, 12/8: </w:t>
+      </w:r>
+      <w:r>
+        <w:t xml:space="preserve">Mixed Effects and </w:t>
+      </w:r>
+      <w:r>
+        <w:t>trial-level data</w:t>
+      </w:r>
+    </w:p>
+    <w:p>
+      <w:pPr>
+        <w:pStyle w:val="ListParagraph"/>
+        <w:numPr>
+          <w:ilvl w:val="0"/>
+          <w:numId w:val="1"/>
+        </w:numPr>
+      </w:pPr>
+      <w:r>
+        <w:t>Multi-level model example with treatment effect with students, class level</w:t>
+      </w:r>
+    </w:p>
+    <w:p>
+      <w:pPr>
+        <w:pStyle w:val="ListParagraph"/>
+        <w:numPr>
+          <w:ilvl w:val="0"/>
+          <w:numId w:val="1"/>
+        </w:numPr>
+      </w:pPr>
+      <w:r>
+        <w:t>multi-level example within-subject treatment, analysis of trial-level responses</w:t>
+      </w:r>
+    </w:p>
+    <w:p>
+      <w:pPr>
+        <w:pStyle w:val="ListParagraph"/>
+        <w:numPr>
+          <w:ilvl w:val="0"/>
+          <w:numId w:val="1"/>
+        </w:numPr>
+      </w:pPr>
+      <w:r>
+        <w:t>dichotomous outcome</w:t>
+      </w:r>
+      <w:r>
+        <w:t xml:space="preserve"> - </w:t>
+      </w:r>
+      <w:r>
+        <w:t xml:space="preserve"> </w:t>
+      </w:r>
+      <w:r>
+        <w:t>mixed effects logistic regression example: yes/no choice with within-subject treatment, analyze trial-level responses</w:t>
+      </w:r>
     </w:p>
     <w:sectPr>
       <w:pgSz w:w="12240" w:h="15840"/>

</xml_diff>